<commit_message>
Definição dos primeiros requisitos
</commit_message>
<xml_diff>
--- a/Analise de Requisitos.docx
+++ b/Analise de Requisitos.docx
@@ -32,7 +32,13 @@
         </w:numPr>
       </w:pPr>
       <w:r>
-        <w:t>Como calcular o preço das revisões de 1 á 6 ?</w:t>
+        <w:t xml:space="preserve">Como calcular o preço das revisões de 1 á </w:t>
+      </w:r>
+      <w:r>
+        <w:t>8</w:t>
+      </w:r>
+      <w:r>
+        <w:t xml:space="preserve"> ?</w:t>
       </w:r>
     </w:p>
     <w:p>
@@ -70,8 +76,130 @@
       <w:r>
         <w:t xml:space="preserve">Como calcular o preço do seguro de acordo com o tempo do carro ? </w:t>
       </w:r>
+    </w:p>
+    <w:p/>
+    <w:p>
+      <w:pPr>
+        <w:pStyle w:val="Title"/>
+      </w:pPr>
+      <w:r>
+        <w:t xml:space="preserve">Obeservações </w:t>
+      </w:r>
+    </w:p>
+    <w:p>
+      <w:pPr>
+        <w:pStyle w:val="ListParagraph"/>
+        <w:numPr>
+          <w:ilvl w:val="0"/>
+          <w:numId w:val="2"/>
+        </w:numPr>
+      </w:pPr>
+      <w:r>
+        <w:t>Revisões são refentes ao temo de 6 meses ou acada 10 mil km:</w:t>
+      </w:r>
+    </w:p>
+    <w:p>
+      <w:pPr>
+        <w:pStyle w:val="ListParagraph"/>
+        <w:numPr>
+          <w:ilvl w:val="1"/>
+          <w:numId w:val="2"/>
+        </w:numPr>
+      </w:pPr>
+      <w:r>
+        <w:t>Revisão esta mockada a 1</w:t>
+      </w:r>
+      <w:r>
+        <w:t>% do valor inicial do Carro</w:t>
+      </w:r>
+    </w:p>
+    <w:p>
+      <w:pPr>
+        <w:pStyle w:val="ListParagraph"/>
+        <w:numPr>
+          <w:ilvl w:val="0"/>
+          <w:numId w:val="2"/>
+        </w:numPr>
+      </w:pPr>
+      <w:r>
+        <w:t>Pneus são trocados a cada 40 km</w:t>
+      </w:r>
+    </w:p>
+    <w:p>
+      <w:pPr>
+        <w:pStyle w:val="ListParagraph"/>
+        <w:numPr>
+          <w:ilvl w:val="0"/>
+          <w:numId w:val="2"/>
+        </w:numPr>
+      </w:pPr>
+      <w:r>
+        <w:t>IPVA = 4% valor anual  do carro</w:t>
+      </w:r>
+    </w:p>
+    <w:p>
+      <w:pPr>
+        <w:pStyle w:val="ListParagraph"/>
+        <w:numPr>
+          <w:ilvl w:val="0"/>
+          <w:numId w:val="2"/>
+        </w:numPr>
+      </w:pPr>
+      <w:r>
+        <w:t>Formula desvalorizão</w:t>
+      </w:r>
+    </w:p>
+    <w:p>
+      <w:pPr>
+        <w:pStyle w:val="ListParagraph"/>
+        <w:numPr>
+          <w:ilvl w:val="1"/>
+          <w:numId w:val="2"/>
+        </w:numPr>
+      </w:pPr>
+      <w:r>
+        <w:t xml:space="preserve">1 ano = - </w:t>
+      </w:r>
+      <w:r>
+        <w:t>15</w:t>
+      </w:r>
+      <w:r>
+        <w:t xml:space="preserve"> %</w:t>
+      </w:r>
+    </w:p>
+    <w:p>
+      <w:pPr>
+        <w:pStyle w:val="ListParagraph"/>
+        <w:numPr>
+          <w:ilvl w:val="1"/>
+          <w:numId w:val="2"/>
+        </w:numPr>
+      </w:pPr>
+      <w:r>
+        <w:t>Anos seguintes com media de 5%</w:t>
+      </w:r>
+    </w:p>
+    <w:p>
+      <w:pPr>
+        <w:pStyle w:val="ListParagraph"/>
+        <w:numPr>
+          <w:ilvl w:val="0"/>
+          <w:numId w:val="2"/>
+        </w:numPr>
+      </w:pPr>
+      <w:r>
+        <w:t>Seguro o carro Mocado em 7%</w:t>
+      </w:r>
       <w:bookmarkStart w:id="0" w:name="_GoBack"/>
       <w:bookmarkEnd w:id="0"/>
+      <w:r>
+        <w:tab/>
+      </w:r>
+    </w:p>
+    <w:p>
+      <w:r>
+        <w:tab/>
+      </w:r>
     </w:p>
     <w:sectPr>
       <w:pgSz w:w="11906" w:h="16838"/>
@@ -174,8 +302,124 @@
       </w:pPr>
     </w:lvl>
   </w:abstractNum>
+  <w:abstractNum w:abstractNumId="1" w15:restartNumberingAfterBreak="0">
+    <w:nsid w:val="27D43359"/>
+    <w:multiLevelType w:val="hybridMultilevel"/>
+    <w:tmpl w:val="57AA9BBC"/>
+    <w:lvl w:ilvl="0" w:tplc="04160001">
+      <w:start w:val="1"/>
+      <w:numFmt w:val="bullet"/>
+      <w:lvlText w:val=""/>
+      <w:lvlJc w:val="left"/>
+      <w:pPr>
+        <w:ind w:left="1425" w:hanging="360"/>
+      </w:pPr>
+      <w:rPr>
+        <w:rFonts w:ascii="Symbol" w:hAnsi="Symbol" w:hint="default"/>
+      </w:rPr>
+    </w:lvl>
+    <w:lvl w:ilvl="1" w:tplc="04160003">
+      <w:start w:val="1"/>
+      <w:numFmt w:val="bullet"/>
+      <w:lvlText w:val="o"/>
+      <w:lvlJc w:val="left"/>
+      <w:pPr>
+        <w:ind w:left="2145" w:hanging="360"/>
+      </w:pPr>
+      <w:rPr>
+        <w:rFonts w:ascii="Courier New" w:hAnsi="Courier New" w:cs="Courier New" w:hint="default"/>
+      </w:rPr>
+    </w:lvl>
+    <w:lvl w:ilvl="2" w:tplc="04160005" w:tentative="1">
+      <w:start w:val="1"/>
+      <w:numFmt w:val="bullet"/>
+      <w:lvlText w:val=""/>
+      <w:lvlJc w:val="left"/>
+      <w:pPr>
+        <w:ind w:left="2865" w:hanging="360"/>
+      </w:pPr>
+      <w:rPr>
+        <w:rFonts w:ascii="Wingdings" w:hAnsi="Wingdings" w:hint="default"/>
+      </w:rPr>
+    </w:lvl>
+    <w:lvl w:ilvl="3" w:tplc="04160001" w:tentative="1">
+      <w:start w:val="1"/>
+      <w:numFmt w:val="bullet"/>
+      <w:lvlText w:val=""/>
+      <w:lvlJc w:val="left"/>
+      <w:pPr>
+        <w:ind w:left="3585" w:hanging="360"/>
+      </w:pPr>
+      <w:rPr>
+        <w:rFonts w:ascii="Symbol" w:hAnsi="Symbol" w:hint="default"/>
+      </w:rPr>
+    </w:lvl>
+    <w:lvl w:ilvl="4" w:tplc="04160003" w:tentative="1">
+      <w:start w:val="1"/>
+      <w:numFmt w:val="bullet"/>
+      <w:lvlText w:val="o"/>
+      <w:lvlJc w:val="left"/>
+      <w:pPr>
+        <w:ind w:left="4305" w:hanging="360"/>
+      </w:pPr>
+      <w:rPr>
+        <w:rFonts w:ascii="Courier New" w:hAnsi="Courier New" w:cs="Courier New" w:hint="default"/>
+      </w:rPr>
+    </w:lvl>
+    <w:lvl w:ilvl="5" w:tplc="04160005" w:tentative="1">
+      <w:start w:val="1"/>
+      <w:numFmt w:val="bullet"/>
+      <w:lvlText w:val=""/>
+      <w:lvlJc w:val="left"/>
+      <w:pPr>
+        <w:ind w:left="5025" w:hanging="360"/>
+      </w:pPr>
+      <w:rPr>
+        <w:rFonts w:ascii="Wingdings" w:hAnsi="Wingdings" w:hint="default"/>
+      </w:rPr>
+    </w:lvl>
+    <w:lvl w:ilvl="6" w:tplc="04160001" w:tentative="1">
+      <w:start w:val="1"/>
+      <w:numFmt w:val="bullet"/>
+      <w:lvlText w:val=""/>
+      <w:lvlJc w:val="left"/>
+      <w:pPr>
+        <w:ind w:left="5745" w:hanging="360"/>
+      </w:pPr>
+      <w:rPr>
+        <w:rFonts w:ascii="Symbol" w:hAnsi="Symbol" w:hint="default"/>
+      </w:rPr>
+    </w:lvl>
+    <w:lvl w:ilvl="7" w:tplc="04160003" w:tentative="1">
+      <w:start w:val="1"/>
+      <w:numFmt w:val="bullet"/>
+      <w:lvlText w:val="o"/>
+      <w:lvlJc w:val="left"/>
+      <w:pPr>
+        <w:ind w:left="6465" w:hanging="360"/>
+      </w:pPr>
+      <w:rPr>
+        <w:rFonts w:ascii="Courier New" w:hAnsi="Courier New" w:cs="Courier New" w:hint="default"/>
+      </w:rPr>
+    </w:lvl>
+    <w:lvl w:ilvl="8" w:tplc="04160005" w:tentative="1">
+      <w:start w:val="1"/>
+      <w:numFmt w:val="bullet"/>
+      <w:lvlText w:val=""/>
+      <w:lvlJc w:val="left"/>
+      <w:pPr>
+        <w:ind w:left="7185" w:hanging="360"/>
+      </w:pPr>
+      <w:rPr>
+        <w:rFonts w:ascii="Wingdings" w:hAnsi="Wingdings" w:hint="default"/>
+      </w:rPr>
+    </w:lvl>
+  </w:abstractNum>
   <w:num w:numId="1">
     <w:abstractNumId w:val="0"/>
+  </w:num>
+  <w:num w:numId="2">
+    <w:abstractNumId w:val="1"/>
   </w:num>
 </w:numbering>
 </file>

</xml_diff>